<commit_message>
26/11/21 2:21PM: Final update, change top scroll pixels
</commit_message>
<xml_diff>
--- a/ICT375-A2Report-JingWei-Ow-34053405.docx
+++ b/ICT375-A2Report-JingWei-Ow-34053405.docx
@@ -190,7 +190,13 @@
     </w:p>
     <w:p>
       <w:r>
-        <w:t>There is only 1 page for this website and user is required to select options of data they want to display, year, range of months and how the data will be displayed.</w:t>
+        <w:t xml:space="preserve">There is only 1 page for this website and user is required to select options of data they want to display, </w:t>
+      </w:r>
+      <w:r>
+        <w:t xml:space="preserve">the </w:t>
+      </w:r>
+      <w:r>
+        <w:t>year, range of months and how the data will be displayed.</w:t>
       </w:r>
     </w:p>
     <w:p/>
@@ -653,12 +659,63 @@
         <w:pStyle w:val="Heading2"/>
       </w:pPr>
       <w:r>
-        <w:t>Request website</w:t>
-      </w:r>
-    </w:p>
-    <w:p>
-      <w:r>
-        <w:t>When requesting website, user will enter the URL of the website, such as ceto.murdoch.edu.au:40019, and the browser will send request to 2 request handlers “/css/styles.css” and “/js/client.js ” on the server for the CSS and JavaScript of the website and send it back to the client to render the design and functionality of the website.</w:t>
+        <w:t>Request</w:t>
+      </w:r>
+      <w:r>
+        <w:t xml:space="preserve">ing of </w:t>
+      </w:r>
+      <w:r>
+        <w:t>website</w:t>
+      </w:r>
+    </w:p>
+    <w:p>
+      <w:r>
+        <w:t>When requesting website, user will enter the URL of the website, such as ceto.murdoch.edu.au:40019, and the browser will send request to 2</w:t>
+      </w:r>
+      <w:r>
+        <w:t xml:space="preserve"> of the</w:t>
+      </w:r>
+      <w:r>
+        <w:t xml:space="preserve"> request handlers </w:t>
+      </w:r>
+      <w:r>
+        <w:t>“/</w:t>
+      </w:r>
+      <w:r>
+        <w:t>reqC</w:t>
+      </w:r>
+      <w:r>
+        <w:t>ss”</w:t>
+      </w:r>
+      <w:r>
+        <w:t xml:space="preserve"> and </w:t>
+      </w:r>
+      <w:r>
+        <w:t>“/</w:t>
+      </w:r>
+      <w:r>
+        <w:t>reqJs</w:t>
+      </w:r>
+      <w:r>
+        <w:t>”</w:t>
+      </w:r>
+      <w:r>
+        <w:t xml:space="preserve"> with the path of </w:t>
+      </w:r>
+      <w:r>
+        <w:t>“/css/styles.css” and “/js/client.js ” on the server for the CSS and JavaScript of the website</w:t>
+      </w:r>
+      <w:r>
+        <w:t>,</w:t>
+      </w:r>
+      <w:r>
+        <w:t xml:space="preserve"> and</w:t>
+      </w:r>
+      <w:r>
+        <w:t xml:space="preserve"> the server will</w:t>
+      </w:r>
+      <w:r>
+        <w:t xml:space="preserve"> send it back to the client to render the design and functionality of the website.</w:t>
       </w:r>
     </w:p>
     <w:p>
@@ -670,8 +727,8 @@
           <w:noProof/>
         </w:rPr>
         <w:drawing>
-          <wp:inline distT="0" distB="0" distL="0" distR="0" wp14:anchorId="79D4C572" wp14:editId="4E174D9F">
-            <wp:extent cx="6540781" cy="7277100"/>
+          <wp:inline distT="0" distB="0" distL="0" distR="0" wp14:anchorId="79D4C572" wp14:editId="4F1CDB87">
+            <wp:extent cx="6429375" cy="7153152"/>
             <wp:effectExtent l="0" t="0" r="0" b="0"/>
             <wp:docPr id="15" name="Picture 15"/>
             <wp:cNvGraphicFramePr>
@@ -702,7 +759,7 @@
                   <pic:spPr bwMode="auto">
                     <a:xfrm>
                       <a:off x="0" y="0"/>
-                      <a:ext cx="6553818" cy="7291604"/>
+                      <a:ext cx="6454732" cy="7181364"/>
                     </a:xfrm>
                     <a:prstGeom prst="rect">
                       <a:avLst/>
@@ -725,7 +782,13 @@
       </w:pPr>
       <w:r>
         <w:lastRenderedPageBreak/>
-        <w:t>Request XML</w:t>
+        <w:t>Request</w:t>
+      </w:r>
+      <w:r>
+        <w:t>ing</w:t>
+      </w:r>
+      <w:r>
+        <w:t xml:space="preserve"> XML</w:t>
       </w:r>
     </w:p>
     <w:p>
@@ -813,10 +876,67 @@
     </w:p>
     <w:p>
       <w:r>
-        <w:t>The reqXML request handler will send a http GET request using the node HTTP module to retrieve the specific year user selected and then when the data is fully retrieved, xml2js module will be used to parse the XML data to</w:t>
-      </w:r>
-      <w:r>
-        <w:t xml:space="preserve"> and array of</w:t>
+        <w:t>The reqXML request handler</w:t>
+      </w:r>
+      <w:r>
+        <w:t xml:space="preserve"> will first parse the form data using</w:t>
+      </w:r>
+      <w:r>
+        <w:t xml:space="preserve"> an external Node npm module,</w:t>
+      </w:r>
+      <w:r>
+        <w:t xml:space="preserve"> formidable</w:t>
+      </w:r>
+      <w:r>
+        <w:t xml:space="preserve">, </w:t>
+      </w:r>
+      <w:r>
+        <w:t>in order to get the form data</w:t>
+      </w:r>
+      <w:r>
+        <w:t xml:space="preserve"> of user selected data, year, months. The request handler</w:t>
+      </w:r>
+      <w:r>
+        <w:t xml:space="preserve"> will</w:t>
+      </w:r>
+      <w:r>
+        <w:t xml:space="preserve"> then</w:t>
+      </w:r>
+      <w:r>
+        <w:t xml:space="preserve"> send a http GET request using the node HTTP</w:t>
+      </w:r>
+      <w:r>
+        <w:t xml:space="preserve"> core</w:t>
+      </w:r>
+      <w:r>
+        <w:t xml:space="preserve"> module to retrieve the specific year user selected and</w:t>
+      </w:r>
+      <w:r>
+        <w:t xml:space="preserve"> </w:t>
+      </w:r>
+      <w:r>
+        <w:t xml:space="preserve">when the data is fully retrieved, </w:t>
+      </w:r>
+      <w:r>
+        <w:t xml:space="preserve">another external Node npm module will be used, </w:t>
+      </w:r>
+      <w:r>
+        <w:t>xml2js</w:t>
+      </w:r>
+      <w:r>
+        <w:t>,</w:t>
+      </w:r>
+      <w:r>
+        <w:t xml:space="preserve"> </w:t>
+      </w:r>
+      <w:r>
+        <w:t xml:space="preserve">it is </w:t>
+      </w:r>
+      <w:r>
+        <w:t>used to parse the XML data to</w:t>
+      </w:r>
+      <w:r>
+        <w:t xml:space="preserve"> an array of</w:t>
       </w:r>
       <w:r>
         <w:t xml:space="preserve"> JavaScript object</w:t>
@@ -825,7 +945,13 @@
         <w:t>s</w:t>
       </w:r>
       <w:r>
-        <w:t xml:space="preserve"> in order to process the data easily and conveniently. If the parser failed to parse the XML data, it will throw an error, else the data will be used to process the selected range of months the client requested.</w:t>
+        <w:t xml:space="preserve"> in order to process the data easily and conveniently. If the parser failed to parse the XML data, it will throw an error</w:t>
+      </w:r>
+      <w:r>
+        <w:t xml:space="preserve"> to indicate failure to parse XML data</w:t>
+      </w:r>
+      <w:r>
+        <w:t>, else the data will be used to process the selected range of months the client requested.</w:t>
       </w:r>
       <w:r>
         <w:t xml:space="preserve"> This XML data will then be pass into the function that I have created in another JavaScript file “processData.js”. Full description of “processData.js” will be available under the section of “Description of data structures” below</w:t>
@@ -835,6 +961,9 @@
       </w:r>
       <w:r>
         <w:t xml:space="preserve"> </w:t>
+      </w:r>
+      <w:r>
+        <w:t xml:space="preserve">After the processing of data, it will be sent back to the client script to process user selected output format. </w:t>
       </w:r>
     </w:p>
     <w:p/>
@@ -849,10 +978,10 @@
         </w:rPr>
         <w:lastRenderedPageBreak/>
         <w:drawing>
-          <wp:inline distT="0" distB="0" distL="0" distR="0" wp14:anchorId="02635AC9" wp14:editId="44BE8A58">
-            <wp:extent cx="5734050" cy="9755505"/>
-            <wp:effectExtent l="0" t="0" r="0" b="0"/>
-            <wp:docPr id="22" name="Picture 22"/>
+          <wp:inline distT="0" distB="0" distL="0" distR="0" wp14:anchorId="23CCBBB2" wp14:editId="33816933">
+            <wp:extent cx="5743575" cy="9725025"/>
+            <wp:effectExtent l="0" t="0" r="9525" b="9525"/>
+            <wp:docPr id="21" name="Picture 21"/>
             <wp:cNvGraphicFramePr>
               <a:graphicFrameLocks xmlns:a="http://schemas.openxmlformats.org/drawingml/2006/main" noChangeAspect="1"/>
             </wp:cNvGraphicFramePr>
@@ -860,7 +989,7 @@
               <a:graphicData uri="http://schemas.openxmlformats.org/drawingml/2006/picture">
                 <pic:pic xmlns:pic="http://schemas.openxmlformats.org/drawingml/2006/picture">
                   <pic:nvPicPr>
-                    <pic:cNvPr id="0" name="Picture 11"/>
+                    <pic:cNvPr id="0" name="Picture 1"/>
                     <pic:cNvPicPr>
                       <a:picLocks noChangeAspect="1" noChangeArrowheads="1"/>
                     </pic:cNvPicPr>
@@ -881,7 +1010,7 @@
                   <pic:spPr bwMode="auto">
                     <a:xfrm>
                       <a:off x="0" y="0"/>
-                      <a:ext cx="5738170" cy="9762514"/>
+                      <a:ext cx="5743575" cy="9725025"/>
                     </a:xfrm>
                     <a:prstGeom prst="rect">
                       <a:avLst/>
@@ -907,7 +1036,13 @@
       </w:pPr>
       <w:r>
         <w:lastRenderedPageBreak/>
-        <w:t>Request JSON</w:t>
+        <w:t>Request</w:t>
+      </w:r>
+      <w:r>
+        <w:t>ing</w:t>
+      </w:r>
+      <w:r>
+        <w:t xml:space="preserve"> JSON</w:t>
       </w:r>
     </w:p>
     <w:p/>
@@ -1008,43 +1143,55 @@
     </w:p>
     <w:p>
       <w:r>
-        <w:t>The req</w:t>
+        <w:t>The reqJSON request handler</w:t>
+      </w:r>
+      <w:r>
+        <w:t xml:space="preserve"> </w:t>
+      </w:r>
+      <w:r>
+        <w:t>will first parse the form data using an external Node npm module, formidable, in order to get the form data of user selected data, year, months.</w:t>
+      </w:r>
+      <w:r>
+        <w:t xml:space="preserve"> The request handler</w:t>
+      </w:r>
+      <w:r>
+        <w:t xml:space="preserve"> will</w:t>
+      </w:r>
+      <w:r>
+        <w:t xml:space="preserve"> then</w:t>
+      </w:r>
+      <w:r>
+        <w:t xml:space="preserve"> send a http GET request using the node HTTP module to retrieve the specific year user selected and when the data is fully retrieved, </w:t>
+      </w:r>
+      <w:r>
+        <w:t>no external npm node</w:t>
+      </w:r>
+      <w:r>
+        <w:t xml:space="preserve"> module will be used to parse the </w:t>
       </w:r>
       <w:r>
         <w:t>JSON</w:t>
       </w:r>
       <w:r>
-        <w:t xml:space="preserve"> request handler will send a http GET request using the node HTTP module to retrieve the specific year user selected and then when the data is fully retrieved, </w:t>
-      </w:r>
-      <w:r>
-        <w:t>no external npm node</w:t>
-      </w:r>
-      <w:r>
-        <w:t xml:space="preserve"> module will be used to parse the </w:t>
-      </w:r>
-      <w:r>
-        <w:t>JSON</w:t>
-      </w:r>
-      <w:r>
         <w:t xml:space="preserve"> data</w:t>
       </w:r>
       <w:r>
         <w:t xml:space="preserve">. For parsing JSON data, I have used the function “JSON.parse()” </w:t>
       </w:r>
       <w:r>
-        <w:t xml:space="preserve"> array of JavaScript objects in order to process the data easily and conveniently. This </w:t>
-      </w:r>
-      <w:r>
-        <w:t>JSON</w:t>
-      </w:r>
-      <w:r>
-        <w:t xml:space="preserve"> data will then be pass into the function</w:t>
+        <w:t>to parse JSON data to an</w:t>
+      </w:r>
+      <w:r>
+        <w:t xml:space="preserve"> array of JavaScript objects in order to process the data easily and conveniently. This JSON data will then be pass into the function</w:t>
       </w:r>
       <w:r>
         <w:t xml:space="preserve"> “processJSON”</w:t>
       </w:r>
       <w:r>
         <w:t xml:space="preserve"> that I have created in another JavaScript file “processData.js”. Full description of “processData.js” will be available under the section of “Description of data structures” below. </w:t>
+      </w:r>
+      <w:r>
+        <w:t>After the processing of data, it will be sent back to the client script to process user selected output format.</w:t>
       </w:r>
     </w:p>
     <w:p>
@@ -1083,7 +1230,7 @@
                     </pic:cNvPicPr>
                   </pic:nvPicPr>
                   <pic:blipFill>
-                    <a:blip r:embed="rId9">
+                    <a:blip r:embed="rId10">
                       <a:extLst>
                         <a:ext uri="{28A0092B-C50C-407E-A947-70E740481C1C}">
                           <a14:useLocalDpi xmlns:a14="http://schemas.microsoft.com/office/drawing/2010/main" val="0"/>
@@ -1158,7 +1305,16 @@
         <w:t>, for example, “ceto.murdoch.edu.au:40019/windspeed”</w:t>
       </w:r>
       <w:r>
-        <w:t xml:space="preserve"> </w:t>
+        <w:t xml:space="preserve">, </w:t>
+      </w:r>
+      <w:r>
+        <w:t xml:space="preserve">request will be sent to </w:t>
+      </w:r>
+      <w:r>
+        <w:t>“/reqError” request handl</w:t>
+      </w:r>
+      <w:r>
+        <w:t>er to handle error request.</w:t>
       </w:r>
     </w:p>
     <w:p>
@@ -1189,13 +1345,7 @@
     </w:p>
     <w:p>
       <w:r>
-        <w:t>After receiving the data from the client, the server will route to trigger “/req</w:t>
-      </w:r>
-      <w:r>
-        <w:t>Error</w:t>
-      </w:r>
-      <w:r>
-        <w:t>” request handler and it will run the process.</w:t>
+        <w:t>After receiving the data from the client, the server will route to trigger “/reqError” request handler and it will run the process.</w:t>
       </w:r>
     </w:p>
     <w:p>
@@ -1276,32 +1426,29 @@
     </w:p>
     <w:p>
       <w:r>
-        <w:t xml:space="preserve">I have created another JavaScript file to process both XML and JSON data in order to make it modular and makes it easier to read. This script has function of processXML and processJSON. </w:t>
-      </w:r>
-    </w:p>
-    <w:p>
-      <w:r>
-        <w:t>Function processXML will take in the</w:t>
-      </w:r>
-      <w:r>
-        <w:t xml:space="preserve"> parameters of</w:t>
-      </w:r>
-      <w:r>
-        <w:t xml:space="preserve"> XML data retrieved from the URL given</w:t>
-      </w:r>
-      <w:r>
-        <w:t>, user requested startMonth and endMonth.</w:t>
-      </w:r>
-      <w:r>
-        <w:t xml:space="preserve"> </w:t>
-      </w:r>
-      <w:r>
-        <w:t>T</w:t>
-      </w:r>
-      <w:r>
-        <w:t xml:space="preserve">he file name requested will dynamically change depending on the user’s selection. For example, when user selects year 2007, the program will then send GET request to: </w:t>
-      </w:r>
-      <w:hyperlink r:id="rId10" w:history="1">
+        <w:t>This</w:t>
+      </w:r>
+      <w:r>
+        <w:t xml:space="preserve"> JavaScript file </w:t>
+      </w:r>
+      <w:r>
+        <w:t>is for</w:t>
+      </w:r>
+      <w:r>
+        <w:t xml:space="preserve"> process</w:t>
+      </w:r>
+      <w:r>
+        <w:t>ing</w:t>
+      </w:r>
+      <w:r>
+        <w:t xml:space="preserve"> both XML and JSON data in order to make it modular and makes it easier to read. This script has function of processXML and processJSON. </w:t>
+      </w:r>
+    </w:p>
+    <w:p>
+      <w:r>
+        <w:t xml:space="preserve">Function processXML will take in the parameters of XML data retrieved from the URL given, user requested startMonth and endMonth. The file name requested will dynamically change depending on the user’s selection. For example, when user selects year 2007, the program will then send GET request to: </w:t>
+      </w:r>
+      <w:hyperlink r:id="rId11" w:history="1">
         <w:r>
           <w:rPr>
             <w:rStyle w:val="Hyperlink"/>
@@ -1315,27 +1462,9 @@
     </w:p>
     <w:p>
       <w:r>
-        <w:t>Function processJSON will take in the parameters of</w:t>
-      </w:r>
-      <w:r>
-        <w:t xml:space="preserve"> </w:t>
-      </w:r>
-      <w:r>
-        <w:t>JSON data retrieved from the URL given</w:t>
-      </w:r>
-      <w:r>
-        <w:t xml:space="preserve">, </w:t>
-      </w:r>
-      <w:r>
-        <w:t>user requested startMonth and endMonth.</w:t>
-      </w:r>
-      <w:r>
-        <w:t xml:space="preserve"> T</w:t>
-      </w:r>
-      <w:r>
-        <w:t xml:space="preserve">he file name requested will dynamically change depending on the user’s selection. For example, when user selects year 2010, the program will then send GET request to: </w:t>
-      </w:r>
-      <w:hyperlink r:id="rId11" w:history="1">
+        <w:t xml:space="preserve">Function processJSON will take in the parameters of JSON data retrieved from the URL given, user requested startMonth and endMonth. The file name requested will dynamically change depending on the user’s selection. For example, when user selects year 2010, the program will then send GET request to: </w:t>
+      </w:r>
+      <w:hyperlink r:id="rId12" w:history="1">
         <w:r>
           <w:rPr>
             <w:rStyle w:val="Hyperlink"/>
@@ -1400,49 +1529,7 @@
           <w:b/>
           <w:bCs/>
         </w:rPr>
-        <w:t xml:space="preserve">, { </w:t>
-      </w:r>
-      <w:r>
-        <w:rPr>
-          <w:b/>
-          <w:bCs/>
-        </w:rPr>
-        <w:t>date: ‘01/01/2010’, time: ’09:</w:t>
-      </w:r>
-      <w:r>
-        <w:rPr>
-          <w:b/>
-          <w:bCs/>
-        </w:rPr>
-        <w:t>1</w:t>
-      </w:r>
-      <w:r>
-        <w:rPr>
-          <w:b/>
-          <w:bCs/>
-        </w:rPr>
-        <w:t xml:space="preserve">0’, ws: </w:t>
-      </w:r>
-      <w:r>
-        <w:rPr>
-          <w:b/>
-          <w:bCs/>
-        </w:rPr>
-        <w:t>6</w:t>
-      </w:r>
-      <w:r>
-        <w:rPr>
-          <w:b/>
-          <w:bCs/>
-        </w:rPr>
-        <w:t xml:space="preserve">, sr: </w:t>
-      </w:r>
-      <w:r>
-        <w:rPr>
-          <w:b/>
-          <w:bCs/>
-        </w:rPr>
-        <w:t>845},</w:t>
+        <w:t>, { date: ‘01/01/2010’, time: ’09:10’, ws: 6, sr: 845},</w:t>
       </w:r>
       <w:r>
         <w:rPr>
@@ -1465,7 +1552,13 @@
         <w:t>month</w:t>
       </w:r>
       <w:r>
-        <w:t>, I have converted the date to month for example when the program find the string of “/01/” and this will be converted to “Jan” and making sure the WS and SR data was converted to Number for calculation.</w:t>
+        <w:t xml:space="preserve">, I have converted the date to month for example when the program </w:t>
+      </w:r>
+      <w:r>
+        <w:t>finds</w:t>
+      </w:r>
+      <w:r>
+        <w:t xml:space="preserve"> the string of “/01/” and this will be converted to “Jan” and making sure the WS and SR data was converted to Number for calculation.</w:t>
       </w:r>
     </w:p>
     <w:p>
@@ -1476,13 +1569,37 @@
         <w:t xml:space="preserve"> and conversion</w:t>
       </w:r>
       <w:r>
-        <w:t xml:space="preserve">, I have used function </w:t>
+        <w:t>,</w:t>
+      </w:r>
+      <w:r>
+        <w:t xml:space="preserve"> using “result2</w:t>
+      </w:r>
+      <w:r>
+        <w:t>”</w:t>
+      </w:r>
+      <w:r>
+        <w:t>,</w:t>
+      </w:r>
+      <w:r>
+        <w:t xml:space="preserve"> I have used function </w:t>
       </w:r>
       <w:r>
         <w:t>.</w:t>
       </w:r>
       <w:r>
-        <w:t xml:space="preserve">map() again in order to remove the array of object property value and converting property name “date” to “Month” and make sure the data is </w:t>
+        <w:t>map() again in order to remove the</w:t>
+      </w:r>
+      <w:r>
+        <w:t xml:space="preserve"> </w:t>
+      </w:r>
+      <w:r>
+        <w:t xml:space="preserve">object property value </w:t>
+      </w:r>
+      <w:r>
+        <w:t xml:space="preserve">of array to just value </w:t>
+      </w:r>
+      <w:r>
+        <w:t xml:space="preserve">and converting property name “date” to “Month” and make sure the data is </w:t>
       </w:r>
       <w:r>
         <w:t xml:space="preserve">still </w:t>
@@ -1525,12 +1642,34 @@
         <w:t>Jan’, Ws: 6, Sr: 447}</w:t>
       </w:r>
       <w:r>
-        <w:t xml:space="preserve"> </w:t>
-      </w:r>
-    </w:p>
-    <w:p>
-      <w:r>
-        <w:t>Next, I created an array called “avgArray” just to store all the calculations. I used the .reduce() function to do some calculations, for adding the previous data read to the current data. If th</w:t>
+        <w:rPr>
+          <w:b/>
+          <w:bCs/>
+        </w:rPr>
+        <w:t>.</w:t>
+      </w:r>
+    </w:p>
+    <w:p>
+      <w:r>
+        <w:t>Next,</w:t>
+      </w:r>
+      <w:r>
+        <w:t xml:space="preserve"> using “result3</w:t>
+      </w:r>
+      <w:r>
+        <w:t>”</w:t>
+      </w:r>
+      <w:r>
+        <w:t>,</w:t>
+      </w:r>
+      <w:r>
+        <w:t xml:space="preserve"> I created an</w:t>
+      </w:r>
+      <w:r>
+        <w:t>other</w:t>
+      </w:r>
+      <w:r>
+        <w:t xml:space="preserve"> array called “avgArray” just to store all the calculations. I used the .reduce() function to do some calculations, for adding the previous data read to the current data. If th</w:t>
       </w:r>
       <w:r>
         <w:t>at</w:t>
@@ -1539,7 +1678,10 @@
         <w:t xml:space="preserve"> month is </w:t>
       </w:r>
       <w:r>
-        <w:t>have not data yet,</w:t>
+        <w:t>had</w:t>
+      </w:r>
+      <w:r>
+        <w:t xml:space="preserve"> not data yet,</w:t>
       </w:r>
       <w:r>
         <w:t xml:space="preserve"> all the data will be 0 and push it to “avgArray”, else it will push the count, sum and average of Wind Speed, sum and total of Solar Radiation.</w:t>
@@ -1566,7 +1708,7 @@
         <w:t>he end result of this function will be</w:t>
       </w:r>
       <w:r>
-        <w:t>,</w:t>
+        <w:t>:</w:t>
       </w:r>
     </w:p>
     <w:p>
@@ -1607,35 +1749,24 @@
         <w:t>The last function</w:t>
       </w:r>
       <w:r>
-        <w:t xml:space="preserve"> is to find the specific month that is not appended into the array as some XML or JSON does not have data for the specific month. So .map() and .find() function is used, when the function did not find that specific month comparing it to “monthNumber” array it will append all the that data for that specific month with 0. For example, in 2007.xml, the months of March and April have not data, hence, the program will append </w:t>
-      </w:r>
-      <w:r>
-        <w:rPr>
-          <w:b/>
-          <w:bCs/>
-        </w:rPr>
-        <w:t xml:space="preserve">{Month: ‘Mar’, Count: 0, WsAvg:0, WsSum:0, SrSum:0, SrTotal: 0}, </w:t>
-      </w:r>
-      <w:r>
-        <w:rPr>
-          <w:b/>
-          <w:bCs/>
-        </w:rPr>
-        <w:t>{Month: ‘</w:t>
-      </w:r>
-      <w:r>
-        <w:rPr>
-          <w:b/>
-          <w:bCs/>
-        </w:rPr>
-        <w:t>April</w:t>
-      </w:r>
-      <w:r>
-        <w:rPr>
-          <w:b/>
-          <w:bCs/>
-        </w:rPr>
-        <w:t>’, Count: 0, WsAvg:0, WsSum:0, SrSum:0, SrTotal: 0}</w:t>
+        <w:t xml:space="preserve"> is to find the specific month that is not appended into the array as some XML or JSON does not have data for the specific month. So .map() and .find() function is used, when the function did not find that specific month comparing it to “monthNumber” array it will append all the that data for that specific month with 0. For example, in 2007.xml, the months of March and April </w:t>
+      </w:r>
+      <w:r>
+        <w:lastRenderedPageBreak/>
+        <w:t>have n</w:t>
+      </w:r>
+      <w:r>
+        <w:t>o</w:t>
+      </w:r>
+      <w:r>
+        <w:t xml:space="preserve"> data, hence, the program will append </w:t>
+      </w:r>
+      <w:r>
+        <w:rPr>
+          <w:b/>
+          <w:bCs/>
+        </w:rPr>
+        <w:t>{Month: ‘Mar’, Count: 0, WsAvg:0, WsSum:0, SrSum:0, SrTotal: 0}, {Month: ‘April’, Count: 0, WsAvg:0, WsSum:0, SrSum:0, SrTotal: 0}</w:t>
       </w:r>
       <w:r>
         <w:rPr>
@@ -1659,7 +1790,6 @@
         </w:rPr>
       </w:pPr>
       <w:r>
-        <w:lastRenderedPageBreak/>
         <w:t xml:space="preserve">Before returning the data back to the 2 request handlers reqXml or reqJson, both of XML and JSON data will be converted using JSON.stringify(), so it can be sent back to the client-side as string. Both of the processing of XML and JSON data is the same but the only difference between function “processJSON” and “processXML” is that the selecting of data is different as mentioned. </w:t>
       </w:r>
       <w:r>
@@ -1720,7 +1850,7 @@
                     </pic:cNvPicPr>
                   </pic:nvPicPr>
                   <pic:blipFill>
-                    <a:blip r:embed="rId12">
+                    <a:blip r:embed="rId13">
                       <a:extLst>
                         <a:ext uri="{28A0092B-C50C-407E-A947-70E740481C1C}">
                           <a14:useLocalDpi xmlns:a14="http://schemas.microsoft.com/office/drawing/2010/main" val="0"/>
@@ -1804,7 +1934,7 @@
                     </pic:cNvPicPr>
                   </pic:nvPicPr>
                   <pic:blipFill>
-                    <a:blip r:embed="rId13">
+                    <a:blip r:embed="rId14">
                       <a:extLst>
                         <a:ext uri="{28A0092B-C50C-407E-A947-70E740481C1C}">
                           <a14:useLocalDpi xmlns:a14="http://schemas.microsoft.com/office/drawing/2010/main" val="0"/>
@@ -1860,7 +1990,7 @@
                     </pic:cNvPicPr>
                   </pic:nvPicPr>
                   <pic:blipFill>
-                    <a:blip r:embed="rId14">
+                    <a:blip r:embed="rId15">
                       <a:extLst>
                         <a:ext uri="{28A0092B-C50C-407E-A947-70E740481C1C}">
                           <a14:useLocalDpi xmlns:a14="http://schemas.microsoft.com/office/drawing/2010/main" val="0"/>
@@ -1914,7 +2044,7 @@
                     </pic:cNvPicPr>
                   </pic:nvPicPr>
                   <pic:blipFill>
-                    <a:blip r:embed="rId15">
+                    <a:blip r:embed="rId16">
                       <a:extLst>
                         <a:ext uri="{28A0092B-C50C-407E-A947-70E740481C1C}">
                           <a14:useLocalDpi xmlns:a14="http://schemas.microsoft.com/office/drawing/2010/main" val="0"/>
@@ -1978,7 +2108,7 @@
                     </pic:cNvPicPr>
                   </pic:nvPicPr>
                   <pic:blipFill>
-                    <a:blip r:embed="rId16">
+                    <a:blip r:embed="rId17">
                       <a:extLst>
                         <a:ext uri="{28A0092B-C50C-407E-A947-70E740481C1C}">
                           <a14:useLocalDpi xmlns:a14="http://schemas.microsoft.com/office/drawing/2010/main" val="0"/>
@@ -2051,7 +2181,7 @@
                     </pic:cNvPicPr>
                   </pic:nvPicPr>
                   <pic:blipFill>
-                    <a:blip r:embed="rId17" cstate="print">
+                    <a:blip r:embed="rId18" cstate="print">
                       <a:extLst>
                         <a:ext uri="{28A0092B-C50C-407E-A947-70E740481C1C}">
                           <a14:useLocalDpi xmlns:a14="http://schemas.microsoft.com/office/drawing/2010/main" val="0"/>
@@ -2202,7 +2332,7 @@
                     </pic:cNvPicPr>
                   </pic:nvPicPr>
                   <pic:blipFill>
-                    <a:blip r:embed="rId18">
+                    <a:blip r:embed="rId19">
                       <a:extLst>
                         <a:ext uri="{28A0092B-C50C-407E-A947-70E740481C1C}">
                           <a14:useLocalDpi xmlns:a14="http://schemas.microsoft.com/office/drawing/2010/main" val="0"/>
@@ -2312,7 +2442,7 @@
                     </pic:cNvPicPr>
                   </pic:nvPicPr>
                   <pic:blipFill>
-                    <a:blip r:embed="rId19">
+                    <a:blip r:embed="rId20">
                       <a:extLst>
                         <a:ext uri="{28A0092B-C50C-407E-A947-70E740481C1C}">
                           <a14:useLocalDpi xmlns:a14="http://schemas.microsoft.com/office/drawing/2010/main" val="0"/>
@@ -2395,7 +2525,7 @@
                     </pic:cNvPicPr>
                   </pic:nvPicPr>
                   <pic:blipFill>
-                    <a:blip r:embed="rId20">
+                    <a:blip r:embed="rId21">
                       <a:extLst>
                         <a:ext uri="{28A0092B-C50C-407E-A947-70E740481C1C}">
                           <a14:useLocalDpi xmlns:a14="http://schemas.microsoft.com/office/drawing/2010/main" val="0"/>
@@ -2479,7 +2609,7 @@
                     </pic:cNvPicPr>
                   </pic:nvPicPr>
                   <pic:blipFill>
-                    <a:blip r:embed="rId21">
+                    <a:blip r:embed="rId22">
                       <a:extLst>
                         <a:ext uri="{28A0092B-C50C-407E-A947-70E740481C1C}">
                           <a14:useLocalDpi xmlns:a14="http://schemas.microsoft.com/office/drawing/2010/main" val="0"/>
@@ -2612,7 +2742,7 @@
                     </pic:cNvPicPr>
                   </pic:nvPicPr>
                   <pic:blipFill>
-                    <a:blip r:embed="rId18">
+                    <a:blip r:embed="rId19">
                       <a:extLst>
                         <a:ext uri="{28A0092B-C50C-407E-A947-70E740481C1C}">
                           <a14:useLocalDpi xmlns:a14="http://schemas.microsoft.com/office/drawing/2010/main" val="0"/>
@@ -2686,7 +2816,7 @@
                     </pic:cNvPicPr>
                   </pic:nvPicPr>
                   <pic:blipFill>
-                    <a:blip r:embed="rId22">
+                    <a:blip r:embed="rId23">
                       <a:extLst>
                         <a:ext uri="{28A0092B-C50C-407E-A947-70E740481C1C}">
                           <a14:useLocalDpi xmlns:a14="http://schemas.microsoft.com/office/drawing/2010/main" val="0"/>
@@ -2761,7 +2891,7 @@
                     </pic:cNvPicPr>
                   </pic:nvPicPr>
                   <pic:blipFill>
-                    <a:blip r:embed="rId23">
+                    <a:blip r:embed="rId24">
                       <a:extLst>
                         <a:ext uri="{28A0092B-C50C-407E-A947-70E740481C1C}">
                           <a14:useLocalDpi xmlns:a14="http://schemas.microsoft.com/office/drawing/2010/main" val="0"/>
@@ -2845,7 +2975,7 @@
                     </pic:cNvPicPr>
                   </pic:nvPicPr>
                   <pic:blipFill>
-                    <a:blip r:embed="rId24">
+                    <a:blip r:embed="rId25">
                       <a:extLst>
                         <a:ext uri="{28A0092B-C50C-407E-A947-70E740481C1C}">
                           <a14:useLocalDpi xmlns:a14="http://schemas.microsoft.com/office/drawing/2010/main" val="0"/>
@@ -3035,7 +3165,7 @@
                     </pic:cNvPicPr>
                   </pic:nvPicPr>
                   <pic:blipFill>
-                    <a:blip r:embed="rId25">
+                    <a:blip r:embed="rId26">
                       <a:extLst>
                         <a:ext uri="{28A0092B-C50C-407E-A947-70E740481C1C}">
                           <a14:useLocalDpi xmlns:a14="http://schemas.microsoft.com/office/drawing/2010/main" val="0"/>
@@ -3109,7 +3239,7 @@
                     </pic:cNvPicPr>
                   </pic:nvPicPr>
                   <pic:blipFill>
-                    <a:blip r:embed="rId26">
+                    <a:blip r:embed="rId27">
                       <a:extLst>
                         <a:ext uri="{28A0092B-C50C-407E-A947-70E740481C1C}">
                           <a14:useLocalDpi xmlns:a14="http://schemas.microsoft.com/office/drawing/2010/main" val="0"/>
@@ -3200,7 +3330,7 @@
                     </pic:cNvPicPr>
                   </pic:nvPicPr>
                   <pic:blipFill>
-                    <a:blip r:embed="rId27">
+                    <a:blip r:embed="rId28">
                       <a:extLst>
                         <a:ext uri="{28A0092B-C50C-407E-A947-70E740481C1C}">
                           <a14:useLocalDpi xmlns:a14="http://schemas.microsoft.com/office/drawing/2010/main" val="0"/>
@@ -3265,7 +3395,7 @@
                     </pic:cNvPicPr>
                   </pic:nvPicPr>
                   <pic:blipFill>
-                    <a:blip r:embed="rId28">
+                    <a:blip r:embed="rId29">
                       <a:extLst>
                         <a:ext uri="{28A0092B-C50C-407E-A947-70E740481C1C}">
                           <a14:useLocalDpi xmlns:a14="http://schemas.microsoft.com/office/drawing/2010/main" val="0"/>
@@ -3405,7 +3535,7 @@
                     </pic:cNvPicPr>
                   </pic:nvPicPr>
                   <pic:blipFill>
-                    <a:blip r:embed="rId18">
+                    <a:blip r:embed="rId19">
                       <a:extLst>
                         <a:ext uri="{28A0092B-C50C-407E-A947-70E740481C1C}">
                           <a14:useLocalDpi xmlns:a14="http://schemas.microsoft.com/office/drawing/2010/main" val="0"/>
@@ -3539,7 +3669,7 @@
                     </pic:cNvPicPr>
                   </pic:nvPicPr>
                   <pic:blipFill>
-                    <a:blip r:embed="rId29">
+                    <a:blip r:embed="rId30">
                       <a:extLst>
                         <a:ext uri="{28A0092B-C50C-407E-A947-70E740481C1C}">
                           <a14:useLocalDpi xmlns:a14="http://schemas.microsoft.com/office/drawing/2010/main" val="0"/>
@@ -3636,7 +3766,7 @@
                     </pic:cNvPicPr>
                   </pic:nvPicPr>
                   <pic:blipFill>
-                    <a:blip r:embed="rId30">
+                    <a:blip r:embed="rId31">
                       <a:extLst>
                         <a:ext uri="{28A0092B-C50C-407E-A947-70E740481C1C}">
                           <a14:useLocalDpi xmlns:a14="http://schemas.microsoft.com/office/drawing/2010/main" val="0"/>
@@ -3712,7 +3842,7 @@
                     </pic:cNvPicPr>
                   </pic:nvPicPr>
                   <pic:blipFill>
-                    <a:blip r:embed="rId31">
+                    <a:blip r:embed="rId32">
                       <a:extLst>
                         <a:ext uri="{28A0092B-C50C-407E-A947-70E740481C1C}">
                           <a14:useLocalDpi xmlns:a14="http://schemas.microsoft.com/office/drawing/2010/main" val="0"/>
@@ -3844,7 +3974,7 @@
                     </pic:cNvPicPr>
                   </pic:nvPicPr>
                   <pic:blipFill>
-                    <a:blip r:embed="rId32">
+                    <a:blip r:embed="rId33">
                       <a:extLst>
                         <a:ext uri="{28A0092B-C50C-407E-A947-70E740481C1C}">
                           <a14:useLocalDpi xmlns:a14="http://schemas.microsoft.com/office/drawing/2010/main" val="0"/>
@@ -3943,7 +4073,7 @@
                     </pic:cNvPicPr>
                   </pic:nvPicPr>
                   <pic:blipFill>
-                    <a:blip r:embed="rId33">
+                    <a:blip r:embed="rId34">
                       <a:extLst>
                         <a:ext uri="{28A0092B-C50C-407E-A947-70E740481C1C}">
                           <a14:useLocalDpi xmlns:a14="http://schemas.microsoft.com/office/drawing/2010/main" val="0"/>
@@ -4067,7 +4197,7 @@
                     </pic:cNvPicPr>
                   </pic:nvPicPr>
                   <pic:blipFill>
-                    <a:blip r:embed="rId34">
+                    <a:blip r:embed="rId35">
                       <a:extLst>
                         <a:ext uri="{28A0092B-C50C-407E-A947-70E740481C1C}">
                           <a14:useLocalDpi xmlns:a14="http://schemas.microsoft.com/office/drawing/2010/main" val="0"/>
@@ -4121,23 +4251,7 @@
           <w:bCs/>
           <w:u w:val="single"/>
         </w:rPr>
-        <w:t xml:space="preserve"> </w:t>
-      </w:r>
-      <w:r>
-        <w:rPr>
-          <w:b/>
-          <w:bCs/>
-          <w:u w:val="single"/>
-        </w:rPr>
-        <w:t>“/reqXml”</w:t>
-      </w:r>
-      <w:r>
-        <w:rPr>
-          <w:b/>
-          <w:bCs/>
-          <w:u w:val="single"/>
-        </w:rPr>
-        <w:t xml:space="preserve"> </w:t>
+        <w:t xml:space="preserve"> “/reqXml” </w:t>
       </w:r>
       <w:r>
         <w:rPr>
@@ -4172,7 +4286,7 @@
                     </pic:cNvPicPr>
                   </pic:nvPicPr>
                   <pic:blipFill>
-                    <a:blip r:embed="rId35">
+                    <a:blip r:embed="rId36">
                       <a:extLst>
                         <a:ext uri="{28A0092B-C50C-407E-A947-70E740481C1C}">
                           <a14:useLocalDpi xmlns:a14="http://schemas.microsoft.com/office/drawing/2010/main" val="0"/>
@@ -4210,21 +4324,12 @@
       </w:pPr>
       <w:r>
         <w:lastRenderedPageBreak/>
-        <w:t>JSON request: “/reqJson</w:t>
-      </w:r>
-      <w:r>
-        <w:t>”</w:t>
-      </w:r>
-    </w:p>
-    <w:p>
-      <w:r>
-        <w:t>An error occurred when the client directly request “/req</w:t>
-      </w:r>
-      <w:r>
-        <w:t>Json</w:t>
-      </w:r>
-      <w:r>
-        <w:t>” because there is no Year specified for the program to retrieve any data from the URL provided of this assignment.</w:t>
+        <w:t>JSON request: “/reqJson”</w:t>
+      </w:r>
+    </w:p>
+    <w:p>
+      <w:r>
+        <w:t>An error occurred when the client directly request “/reqJson” because there is no Year specified for the program to retrieve any data from the URL provided of this assignment.</w:t>
       </w:r>
     </w:p>
     <w:p>
@@ -4249,23 +4354,7 @@
           <w:bCs/>
           <w:u w:val="single"/>
         </w:rPr>
-        <w:t>“/req</w:t>
-      </w:r>
-      <w:r>
-        <w:rPr>
-          <w:b/>
-          <w:bCs/>
-          <w:u w:val="single"/>
-        </w:rPr>
-        <w:t>Json</w:t>
-      </w:r>
-      <w:r>
-        <w:rPr>
-          <w:b/>
-          <w:bCs/>
-          <w:u w:val="single"/>
-        </w:rPr>
-        <w:t>”</w:t>
+        <w:t>“/reqJson”</w:t>
       </w:r>
       <w:r>
         <w:rPr>
@@ -4300,7 +4389,7 @@
                     </pic:cNvPicPr>
                   </pic:nvPicPr>
                   <pic:blipFill>
-                    <a:blip r:embed="rId36">
+                    <a:blip r:embed="rId37">
                       <a:extLst>
                         <a:ext uri="{28A0092B-C50C-407E-A947-70E740481C1C}">
                           <a14:useLocalDpi xmlns:a14="http://schemas.microsoft.com/office/drawing/2010/main" val="0"/>
@@ -4354,15 +4443,7 @@
           <w:bCs/>
           <w:u w:val="single"/>
         </w:rPr>
-        <w:t>“/reqJson”</w:t>
-      </w:r>
-      <w:r>
-        <w:rPr>
-          <w:b/>
-          <w:bCs/>
-          <w:u w:val="single"/>
-        </w:rPr>
-        <w:t xml:space="preserve"> </w:t>
+        <w:t xml:space="preserve">“/reqJson” </w:t>
       </w:r>
       <w:r>
         <w:rPr>
@@ -4397,7 +4478,7 @@
                     </pic:cNvPicPr>
                   </pic:nvPicPr>
                   <pic:blipFill>
-                    <a:blip r:embed="rId37">
+                    <a:blip r:embed="rId38">
                       <a:extLst>
                         <a:ext uri="{28A0092B-C50C-407E-A947-70E740481C1C}">
                           <a14:useLocalDpi xmlns:a14="http://schemas.microsoft.com/office/drawing/2010/main" val="0"/>
@@ -4429,12 +4510,12 @@
         </w:drawing>
       </w:r>
     </w:p>
-    <w:p/>
     <w:p>
       <w:pPr>
         <w:pStyle w:val="Heading2"/>
       </w:pPr>
       <w:r>
+        <w:lastRenderedPageBreak/>
         <w:t>JavaScript request: “/js/app.js”</w:t>
       </w:r>
     </w:p>
@@ -4498,9 +4579,9 @@
           <w:u w:val="single"/>
         </w:rPr>
         <w:drawing>
-          <wp:inline distT="0" distB="0" distL="0" distR="0" wp14:anchorId="2FE55BF8" wp14:editId="0302F918">
-            <wp:extent cx="5724525" cy="3638550"/>
-            <wp:effectExtent l="0" t="0" r="9525" b="0"/>
+          <wp:inline distT="0" distB="0" distL="0" distR="0" wp14:anchorId="2FE55BF8" wp14:editId="370F532C">
+            <wp:extent cx="5904353" cy="3752850"/>
+            <wp:effectExtent l="0" t="0" r="1270" b="0"/>
             <wp:docPr id="33" name="Picture 33" descr="Text&#10;&#10;Description automatically generated"/>
             <wp:cNvGraphicFramePr>
               <a:graphicFrameLocks xmlns:a="http://schemas.openxmlformats.org/drawingml/2006/main" noChangeAspect="1"/>
@@ -4510,104 +4591,6 @@
                 <pic:pic xmlns:pic="http://schemas.openxmlformats.org/drawingml/2006/picture">
                   <pic:nvPicPr>
                     <pic:cNvPr id="33" name="Picture 33" descr="Text&#10;&#10;Description automatically generated"/>
-                    <pic:cNvPicPr>
-                      <a:picLocks noChangeAspect="1" noChangeArrowheads="1"/>
-                    </pic:cNvPicPr>
-                  </pic:nvPicPr>
-                  <pic:blipFill>
-                    <a:blip r:embed="rId38">
-                      <a:extLst>
-                        <a:ext uri="{28A0092B-C50C-407E-A947-70E740481C1C}">
-                          <a14:useLocalDpi xmlns:a14="http://schemas.microsoft.com/office/drawing/2010/main" val="0"/>
-                        </a:ext>
-                      </a:extLst>
-                    </a:blip>
-                    <a:srcRect/>
-                    <a:stretch>
-                      <a:fillRect/>
-                    </a:stretch>
-                  </pic:blipFill>
-                  <pic:spPr bwMode="auto">
-                    <a:xfrm>
-                      <a:off x="0" y="0"/>
-                      <a:ext cx="5724525" cy="3638550"/>
-                    </a:xfrm>
-                    <a:prstGeom prst="rect">
-                      <a:avLst/>
-                    </a:prstGeom>
-                    <a:noFill/>
-                    <a:ln>
-                      <a:noFill/>
-                    </a:ln>
-                  </pic:spPr>
-                </pic:pic>
-              </a:graphicData>
-            </a:graphic>
-          </wp:inline>
-        </w:drawing>
-      </w:r>
-    </w:p>
-    <w:p>
-      <w:pPr>
-        <w:rPr>
-          <w:b/>
-          <w:bCs/>
-          <w:u w:val="single"/>
-        </w:rPr>
-      </w:pPr>
-      <w:r>
-        <w:rPr>
-          <w:b/>
-          <w:bCs/>
-          <w:u w:val="single"/>
-        </w:rPr>
-        <w:t xml:space="preserve">Server-side when </w:t>
-      </w:r>
-      <w:r>
-        <w:rPr>
-          <w:b/>
-          <w:bCs/>
-          <w:u w:val="single"/>
-        </w:rPr>
-        <w:t>JavaScript</w:t>
-      </w:r>
-      <w:r>
-        <w:rPr>
-          <w:b/>
-          <w:bCs/>
-          <w:u w:val="single"/>
-        </w:rPr>
-        <w:t xml:space="preserve"> is requested:</w:t>
-      </w:r>
-      <w:r>
-        <w:rPr>
-          <w:b/>
-          <w:bCs/>
-          <w:noProof/>
-          <w:u w:val="single"/>
-        </w:rPr>
-        <w:t xml:space="preserve"> </w:t>
-      </w:r>
-      <w:r>
-        <w:rPr>
-          <w:b/>
-          <w:bCs/>
-          <w:noProof/>
-          <w:u w:val="single"/>
-        </w:rPr>
-        <w:drawing>
-          <wp:inline distT="0" distB="0" distL="0" distR="0" wp14:anchorId="675D4B59" wp14:editId="23D83698">
-            <wp:extent cx="5724525" cy="3629025"/>
-            <wp:effectExtent l="0" t="0" r="9525" b="9525"/>
-            <wp:docPr id="35" name="Picture 35" descr="Text&#10;&#10;Description automatically generated"/>
-            <wp:cNvGraphicFramePr>
-              <a:graphicFrameLocks xmlns:a="http://schemas.openxmlformats.org/drawingml/2006/main" noChangeAspect="1"/>
-            </wp:cNvGraphicFramePr>
-            <a:graphic xmlns:a="http://schemas.openxmlformats.org/drawingml/2006/main">
-              <a:graphicData uri="http://schemas.openxmlformats.org/drawingml/2006/picture">
-                <pic:pic xmlns:pic="http://schemas.openxmlformats.org/drawingml/2006/picture">
-                  <pic:nvPicPr>
-                    <pic:cNvPr id="35" name="Picture 35" descr="Text&#10;&#10;Description automatically generated"/>
                     <pic:cNvPicPr>
                       <a:picLocks noChangeAspect="1" noChangeArrowheads="1"/>
                     </pic:cNvPicPr>
@@ -4628,7 +4611,7 @@
                   <pic:spPr bwMode="auto">
                     <a:xfrm>
                       <a:off x="0" y="0"/>
-                      <a:ext cx="5724525" cy="3629025"/>
+                      <a:ext cx="5909977" cy="3756425"/>
                     </a:xfrm>
                     <a:prstGeom prst="rect">
                       <a:avLst/>
@@ -4647,41 +4630,27 @@
     </w:p>
     <w:p>
       <w:pPr>
-        <w:pStyle w:val="Heading2"/>
-      </w:pPr>
-      <w:r>
-        <w:lastRenderedPageBreak/>
-        <w:t>CSS request: “/css/styles.css”</w:t>
-      </w:r>
-    </w:p>
-    <w:p>
-      <w:r>
-        <w:t>Requesting the CSS of website when user access the website to render the design of website.</w:t>
-      </w:r>
-    </w:p>
-    <w:p>
-      <w:pPr>
-        <w:rPr>
-          <w:b/>
-          <w:bCs/>
-          <w:u w:val="single"/>
-        </w:rPr>
-      </w:pPr>
-      <w:r>
-        <w:rPr>
-          <w:b/>
-          <w:bCs/>
-          <w:u w:val="single"/>
-        </w:rPr>
-        <w:t xml:space="preserve">Client-side response when </w:t>
-      </w:r>
-      <w:r>
-        <w:rPr>
-          <w:b/>
-          <w:bCs/>
-          <w:u w:val="single"/>
-        </w:rPr>
-        <w:t>CSS</w:t>
+        <w:rPr>
+          <w:b/>
+          <w:bCs/>
+          <w:u w:val="single"/>
+        </w:rPr>
+      </w:pPr>
+      <w:r>
+        <w:rPr>
+          <w:b/>
+          <w:bCs/>
+          <w:u w:val="single"/>
+        </w:rPr>
+        <w:t xml:space="preserve">Server-side when </w:t>
+      </w:r>
+      <w:r>
+        <w:rPr>
+          <w:b/>
+          <w:bCs/>
+          <w:u w:val="single"/>
+        </w:rPr>
+        <w:t>JavaScript</w:t>
       </w:r>
       <w:r>
         <w:rPr>
@@ -4698,11 +4667,20 @@
           <w:noProof/>
           <w:u w:val="single"/>
         </w:rPr>
+        <w:t xml:space="preserve"> </w:t>
+      </w:r>
+      <w:r>
+        <w:rPr>
+          <w:b/>
+          <w:bCs/>
+          <w:noProof/>
+          <w:u w:val="single"/>
+        </w:rPr>
         <w:drawing>
-          <wp:inline distT="0" distB="0" distL="0" distR="0" wp14:anchorId="0CD31951" wp14:editId="049688E8">
-            <wp:extent cx="5734050" cy="3619500"/>
+          <wp:inline distT="0" distB="0" distL="0" distR="0" wp14:anchorId="675D4B59" wp14:editId="43641F86">
+            <wp:extent cx="6115175" cy="3876675"/>
             <wp:effectExtent l="0" t="0" r="0" b="0"/>
-            <wp:docPr id="36" name="Picture 36"/>
+            <wp:docPr id="35" name="Picture 35" descr="Text&#10;&#10;Description automatically generated"/>
             <wp:cNvGraphicFramePr>
               <a:graphicFrameLocks xmlns:a="http://schemas.openxmlformats.org/drawingml/2006/main" noChangeAspect="1"/>
             </wp:cNvGraphicFramePr>
@@ -4710,7 +4688,7 @@
               <a:graphicData uri="http://schemas.openxmlformats.org/drawingml/2006/picture">
                 <pic:pic xmlns:pic="http://schemas.openxmlformats.org/drawingml/2006/picture">
                   <pic:nvPicPr>
-                    <pic:cNvPr id="0" name="Picture 13"/>
+                    <pic:cNvPr id="35" name="Picture 35" descr="Text&#10;&#10;Description automatically generated"/>
                     <pic:cNvPicPr>
                       <a:picLocks noChangeAspect="1" noChangeArrowheads="1"/>
                     </pic:cNvPicPr>
@@ -4731,7 +4709,7 @@
                   <pic:spPr bwMode="auto">
                     <a:xfrm>
                       <a:off x="0" y="0"/>
-                      <a:ext cx="5734050" cy="3619500"/>
+                      <a:ext cx="6119681" cy="3879532"/>
                     </a:xfrm>
                     <a:prstGeom prst="rect">
                       <a:avLst/>
@@ -4750,19 +4728,33 @@
     </w:p>
     <w:p>
       <w:pPr>
-        <w:rPr>
-          <w:b/>
-          <w:bCs/>
-          <w:u w:val="single"/>
-        </w:rPr>
-      </w:pPr>
-      <w:r>
-        <w:rPr>
-          <w:b/>
-          <w:bCs/>
-          <w:u w:val="single"/>
-        </w:rPr>
-        <w:t xml:space="preserve">Server-side when </w:t>
+        <w:pStyle w:val="Heading2"/>
+      </w:pPr>
+      <w:r>
+        <w:lastRenderedPageBreak/>
+        <w:t>CSS request: “/css/styles.css”</w:t>
+      </w:r>
+    </w:p>
+    <w:p>
+      <w:r>
+        <w:t>Requesting the CSS of website when user access the website to render the design of website.</w:t>
+      </w:r>
+    </w:p>
+    <w:p>
+      <w:pPr>
+        <w:rPr>
+          <w:b/>
+          <w:bCs/>
+          <w:u w:val="single"/>
+        </w:rPr>
+      </w:pPr>
+      <w:r>
+        <w:rPr>
+          <w:b/>
+          <w:bCs/>
+          <w:u w:val="single"/>
+        </w:rPr>
+        <w:t xml:space="preserve">Client-side response when </w:t>
       </w:r>
       <w:r>
         <w:rPr>
@@ -4788,10 +4780,10 @@
           <w:u w:val="single"/>
         </w:rPr>
         <w:drawing>
-          <wp:inline distT="0" distB="0" distL="0" distR="0" wp14:anchorId="4AB432F5" wp14:editId="5A0E15FD">
+          <wp:inline distT="0" distB="0" distL="0" distR="0" wp14:anchorId="0CD31951" wp14:editId="049688E8">
             <wp:extent cx="5734050" cy="3619500"/>
             <wp:effectExtent l="0" t="0" r="0" b="0"/>
-            <wp:docPr id="43" name="Picture 43"/>
+            <wp:docPr id="36" name="Picture 36"/>
             <wp:cNvGraphicFramePr>
               <a:graphicFrameLocks xmlns:a="http://schemas.openxmlformats.org/drawingml/2006/main" noChangeAspect="1"/>
             </wp:cNvGraphicFramePr>
@@ -4799,7 +4791,7 @@
               <a:graphicData uri="http://schemas.openxmlformats.org/drawingml/2006/picture">
                 <pic:pic xmlns:pic="http://schemas.openxmlformats.org/drawingml/2006/picture">
                   <pic:nvPicPr>
-                    <pic:cNvPr id="0" name="Picture 14"/>
+                    <pic:cNvPr id="0" name="Picture 13"/>
                     <pic:cNvPicPr>
                       <a:picLocks noChangeAspect="1" noChangeArrowheads="1"/>
                     </pic:cNvPicPr>
@@ -4837,47 +4829,29 @@
         </w:drawing>
       </w:r>
     </w:p>
-    <w:p/>
-    <w:p>
-      <w:pPr>
-        <w:pStyle w:val="Heading2"/>
-      </w:pPr>
-      <w:r>
-        <w:lastRenderedPageBreak/>
-        <w:t>Error request: “/error”</w:t>
-      </w:r>
-    </w:p>
-    <w:p>
-      <w:r>
-        <w:t>Er</w:t>
-      </w:r>
-      <w:r>
-        <w:t>ror request handler is when users entered an invalid URL of the website for example, ceto.mudoch.edu.au:40019/windspeed</w:t>
-      </w:r>
-    </w:p>
-    <w:p>
-      <w:pPr>
-        <w:rPr>
-          <w:b/>
-          <w:bCs/>
-          <w:u w:val="single"/>
-        </w:rPr>
-      </w:pPr>
-      <w:r>
-        <w:rPr>
-          <w:b/>
-          <w:bCs/>
-          <w:u w:val="single"/>
-        </w:rPr>
-        <w:t xml:space="preserve">Client-side response when </w:t>
-      </w:r>
-      <w:r>
-        <w:rPr>
-          <w:b/>
-          <w:bCs/>
-          <w:u w:val="single"/>
-        </w:rPr>
-        <w:t>error</w:t>
+    <w:p>
+      <w:pPr>
+        <w:rPr>
+          <w:b/>
+          <w:bCs/>
+          <w:u w:val="single"/>
+        </w:rPr>
+      </w:pPr>
+      <w:r>
+        <w:rPr>
+          <w:b/>
+          <w:bCs/>
+          <w:u w:val="single"/>
+        </w:rPr>
+        <w:t xml:space="preserve">Server-side when </w:t>
+      </w:r>
+      <w:r>
+        <w:rPr>
+          <w:b/>
+          <w:bCs/>
+          <w:u w:val="single"/>
+        </w:rPr>
+        <w:t>CSS</w:t>
       </w:r>
       <w:r>
         <w:rPr>
@@ -4894,20 +4868,11 @@
           <w:noProof/>
           <w:u w:val="single"/>
         </w:rPr>
-        <w:t xml:space="preserve"> </w:t>
-      </w:r>
-      <w:r>
-        <w:rPr>
-          <w:b/>
-          <w:bCs/>
-          <w:noProof/>
-          <w:u w:val="single"/>
-        </w:rPr>
         <w:drawing>
-          <wp:inline distT="0" distB="0" distL="0" distR="0" wp14:anchorId="55391DB7" wp14:editId="3EB3E60C">
-            <wp:extent cx="5724525" cy="3619500"/>
-            <wp:effectExtent l="0" t="0" r="9525" b="0"/>
-            <wp:docPr id="45" name="Picture 45" descr="Text&#10;&#10;Description automatically generated"/>
+          <wp:inline distT="0" distB="0" distL="0" distR="0" wp14:anchorId="4AB432F5" wp14:editId="5A0E15FD">
+            <wp:extent cx="5734050" cy="3619500"/>
+            <wp:effectExtent l="0" t="0" r="0" b="0"/>
+            <wp:docPr id="43" name="Picture 43"/>
             <wp:cNvGraphicFramePr>
               <a:graphicFrameLocks xmlns:a="http://schemas.openxmlformats.org/drawingml/2006/main" noChangeAspect="1"/>
             </wp:cNvGraphicFramePr>
@@ -4915,7 +4880,7 @@
               <a:graphicData uri="http://schemas.openxmlformats.org/drawingml/2006/picture">
                 <pic:pic xmlns:pic="http://schemas.openxmlformats.org/drawingml/2006/picture">
                   <pic:nvPicPr>
-                    <pic:cNvPr id="45" name="Picture 45" descr="Text&#10;&#10;Description automatically generated"/>
+                    <pic:cNvPr id="0" name="Picture 14"/>
                     <pic:cNvPicPr>
                       <a:picLocks noChangeAspect="1" noChangeArrowheads="1"/>
                     </pic:cNvPicPr>
@@ -4936,7 +4901,7 @@
                   <pic:spPr bwMode="auto">
                     <a:xfrm>
                       <a:off x="0" y="0"/>
-                      <a:ext cx="5724525" cy="3619500"/>
+                      <a:ext cx="5734050" cy="3619500"/>
                     </a:xfrm>
                     <a:prstGeom prst="rect">
                       <a:avLst/>
@@ -4953,21 +4918,39 @@
         </w:drawing>
       </w:r>
     </w:p>
-    <w:p>
-      <w:pPr>
-        <w:rPr>
-          <w:b/>
-          <w:bCs/>
-          <w:u w:val="single"/>
-        </w:rPr>
-      </w:pPr>
-      <w:r>
-        <w:rPr>
-          <w:b/>
-          <w:bCs/>
-          <w:u w:val="single"/>
-        </w:rPr>
-        <w:t xml:space="preserve">Server-side when </w:t>
+    <w:p/>
+    <w:p>
+      <w:pPr>
+        <w:pStyle w:val="Heading2"/>
+      </w:pPr>
+      <w:r>
+        <w:lastRenderedPageBreak/>
+        <w:t>Error request: “/error”</w:t>
+      </w:r>
+    </w:p>
+    <w:p>
+      <w:r>
+        <w:t>Er</w:t>
+      </w:r>
+      <w:r>
+        <w:t>ror request handler is when users entered an invalid URL of the website for example, ceto.mudoch.edu.au:40019/windspeed</w:t>
+      </w:r>
+    </w:p>
+    <w:p>
+      <w:pPr>
+        <w:rPr>
+          <w:b/>
+          <w:bCs/>
+          <w:u w:val="single"/>
+        </w:rPr>
+      </w:pPr>
+      <w:r>
+        <w:rPr>
+          <w:b/>
+          <w:bCs/>
+          <w:u w:val="single"/>
+        </w:rPr>
+        <w:t xml:space="preserve">Client-side response when </w:t>
       </w:r>
       <w:r>
         <w:rPr>
@@ -5002,10 +4985,10 @@
           <w:u w:val="single"/>
         </w:rPr>
         <w:drawing>
-          <wp:inline distT="0" distB="0" distL="0" distR="0" wp14:anchorId="4F836075" wp14:editId="01A6CDD9">
+          <wp:inline distT="0" distB="0" distL="0" distR="0" wp14:anchorId="55391DB7" wp14:editId="3EB3E60C">
             <wp:extent cx="5724525" cy="3619500"/>
             <wp:effectExtent l="0" t="0" r="9525" b="0"/>
-            <wp:docPr id="44" name="Picture 44" descr="Text&#10;&#10;Description automatically generated"/>
+            <wp:docPr id="45" name="Picture 45" descr="Text&#10;&#10;Description automatically generated"/>
             <wp:cNvGraphicFramePr>
               <a:graphicFrameLocks xmlns:a="http://schemas.openxmlformats.org/drawingml/2006/main" noChangeAspect="1"/>
             </wp:cNvGraphicFramePr>
@@ -5013,7 +4996,7 @@
               <a:graphicData uri="http://schemas.openxmlformats.org/drawingml/2006/picture">
                 <pic:pic xmlns:pic="http://schemas.openxmlformats.org/drawingml/2006/picture">
                   <pic:nvPicPr>
-                    <pic:cNvPr id="44" name="Picture 44" descr="Text&#10;&#10;Description automatically generated"/>
+                    <pic:cNvPr id="45" name="Picture 45" descr="Text&#10;&#10;Description automatically generated"/>
                     <pic:cNvPicPr>
                       <a:picLocks noChangeAspect="1" noChangeArrowheads="1"/>
                     </pic:cNvPicPr>
@@ -5051,6 +5034,104 @@
         </w:drawing>
       </w:r>
     </w:p>
+    <w:p>
+      <w:pPr>
+        <w:rPr>
+          <w:b/>
+          <w:bCs/>
+          <w:u w:val="single"/>
+        </w:rPr>
+      </w:pPr>
+      <w:r>
+        <w:rPr>
+          <w:b/>
+          <w:bCs/>
+          <w:u w:val="single"/>
+        </w:rPr>
+        <w:t xml:space="preserve">Server-side when </w:t>
+      </w:r>
+      <w:r>
+        <w:rPr>
+          <w:b/>
+          <w:bCs/>
+          <w:u w:val="single"/>
+        </w:rPr>
+        <w:t>error</w:t>
+      </w:r>
+      <w:r>
+        <w:rPr>
+          <w:b/>
+          <w:bCs/>
+          <w:u w:val="single"/>
+        </w:rPr>
+        <w:t xml:space="preserve"> is requested:</w:t>
+      </w:r>
+      <w:r>
+        <w:rPr>
+          <w:b/>
+          <w:bCs/>
+          <w:noProof/>
+          <w:u w:val="single"/>
+        </w:rPr>
+        <w:t xml:space="preserve"> </w:t>
+      </w:r>
+      <w:r>
+        <w:rPr>
+          <w:b/>
+          <w:bCs/>
+          <w:noProof/>
+          <w:u w:val="single"/>
+        </w:rPr>
+        <w:drawing>
+          <wp:inline distT="0" distB="0" distL="0" distR="0" wp14:anchorId="4F836075" wp14:editId="01A6CDD9">
+            <wp:extent cx="5724525" cy="3619500"/>
+            <wp:effectExtent l="0" t="0" r="9525" b="0"/>
+            <wp:docPr id="44" name="Picture 44" descr="Text&#10;&#10;Description automatically generated"/>
+            <wp:cNvGraphicFramePr>
+              <a:graphicFrameLocks xmlns:a="http://schemas.openxmlformats.org/drawingml/2006/main" noChangeAspect="1"/>
+            </wp:cNvGraphicFramePr>
+            <a:graphic xmlns:a="http://schemas.openxmlformats.org/drawingml/2006/main">
+              <a:graphicData uri="http://schemas.openxmlformats.org/drawingml/2006/picture">
+                <pic:pic xmlns:pic="http://schemas.openxmlformats.org/drawingml/2006/picture">
+                  <pic:nvPicPr>
+                    <pic:cNvPr id="44" name="Picture 44" descr="Text&#10;&#10;Description automatically generated"/>
+                    <pic:cNvPicPr>
+                      <a:picLocks noChangeAspect="1" noChangeArrowheads="1"/>
+                    </pic:cNvPicPr>
+                  </pic:nvPicPr>
+                  <pic:blipFill>
+                    <a:blip r:embed="rId44">
+                      <a:extLst>
+                        <a:ext uri="{28A0092B-C50C-407E-A947-70E740481C1C}">
+                          <a14:useLocalDpi xmlns:a14="http://schemas.microsoft.com/office/drawing/2010/main" val="0"/>
+                        </a:ext>
+                      </a:extLst>
+                    </a:blip>
+                    <a:srcRect/>
+                    <a:stretch>
+                      <a:fillRect/>
+                    </a:stretch>
+                  </pic:blipFill>
+                  <pic:spPr bwMode="auto">
+                    <a:xfrm>
+                      <a:off x="0" y="0"/>
+                      <a:ext cx="5724525" cy="3619500"/>
+                    </a:xfrm>
+                    <a:prstGeom prst="rect">
+                      <a:avLst/>
+                    </a:prstGeom>
+                    <a:noFill/>
+                    <a:ln>
+                      <a:noFill/>
+                    </a:ln>
+                  </pic:spPr>
+                </pic:pic>
+              </a:graphicData>
+            </a:graphic>
+          </wp:inline>
+        </w:drawing>
+      </w:r>
+    </w:p>
     <w:p/>
     <w:p>
       <w:pPr>
@@ -5105,7 +5186,7 @@
                     </pic:cNvPicPr>
                   </pic:nvPicPr>
                   <pic:blipFill>
-                    <a:blip r:embed="rId44" cstate="print">
+                    <a:blip r:embed="rId45" cstate="print">
                       <a:extLst>
                         <a:ext uri="{28A0092B-C50C-407E-A947-70E740481C1C}">
                           <a14:useLocalDpi xmlns:a14="http://schemas.microsoft.com/office/drawing/2010/main" val="0"/>
@@ -5151,15 +5232,7 @@
           <w:bCs/>
           <w:u w:val="single"/>
         </w:rPr>
-        <w:t xml:space="preserve">XML </w:t>
-      </w:r>
-      <w:r>
-        <w:rPr>
-          <w:b/>
-          <w:bCs/>
-          <w:u w:val="single"/>
-        </w:rPr>
-        <w:t>result with only graph data</w:t>
+        <w:t>XML result with only graph data</w:t>
       </w:r>
       <w:r>
         <w:rPr>
@@ -5186,7 +5259,7 @@
                     </pic:cNvPicPr>
                   </pic:nvPicPr>
                   <pic:blipFill>
-                    <a:blip r:embed="rId45">
+                    <a:blip r:embed="rId46">
                       <a:extLst>
                         <a:ext uri="{28A0092B-C50C-407E-A947-70E740481C1C}">
                           <a14:useLocalDpi xmlns:a14="http://schemas.microsoft.com/office/drawing/2010/main" val="0"/>
@@ -5233,15 +5306,7 @@
           <w:u w:val="single"/>
         </w:rPr>
         <w:lastRenderedPageBreak/>
-        <w:t xml:space="preserve">XML </w:t>
-      </w:r>
-      <w:r>
-        <w:rPr>
-          <w:b/>
-          <w:bCs/>
-          <w:u w:val="single"/>
-        </w:rPr>
-        <w:t>result with both table and graph data</w:t>
+        <w:t>XML result with both table and graph data</w:t>
       </w:r>
       <w:r>
         <w:rPr>
@@ -5265,7 +5330,7 @@
                     </pic:cNvPicPr>
                   </pic:nvPicPr>
                   <pic:blipFill>
-                    <a:blip r:embed="rId46">
+                    <a:blip r:embed="rId47">
                       <a:extLst>
                         <a:ext uri="{28A0092B-C50C-407E-A947-70E740481C1C}">
                           <a14:useLocalDpi xmlns:a14="http://schemas.microsoft.com/office/drawing/2010/main" val="0"/>
@@ -5339,7 +5404,7 @@
                     </pic:cNvPicPr>
                   </pic:nvPicPr>
                   <pic:blipFill>
-                    <a:blip r:embed="rId47">
+                    <a:blip r:embed="rId48">
                       <a:extLst>
                         <a:ext uri="{28A0092B-C50C-407E-A947-70E740481C1C}">
                           <a14:useLocalDpi xmlns:a14="http://schemas.microsoft.com/office/drawing/2010/main" val="0"/>
@@ -5412,7 +5477,7 @@
                     </pic:cNvPicPr>
                   </pic:nvPicPr>
                   <pic:blipFill>
-                    <a:blip r:embed="rId48">
+                    <a:blip r:embed="rId49">
                       <a:extLst>
                         <a:ext uri="{28A0092B-C50C-407E-A947-70E740481C1C}">
                           <a14:useLocalDpi xmlns:a14="http://schemas.microsoft.com/office/drawing/2010/main" val="0"/>
@@ -5505,7 +5570,7 @@
                     </pic:cNvPicPr>
                   </pic:nvPicPr>
                   <pic:blipFill>
-                    <a:blip r:embed="rId49">
+                    <a:blip r:embed="rId50">
                       <a:extLst>
                         <a:ext uri="{28A0092B-C50C-407E-A947-70E740481C1C}">
                           <a14:useLocalDpi xmlns:a14="http://schemas.microsoft.com/office/drawing/2010/main" val="0"/>
@@ -5586,7 +5651,7 @@
                     </pic:cNvPicPr>
                   </pic:nvPicPr>
                   <pic:blipFill>
-                    <a:blip r:embed="rId50">
+                    <a:blip r:embed="rId51">
                       <a:extLst>
                         <a:ext uri="{28A0092B-C50C-407E-A947-70E740481C1C}">
                           <a14:useLocalDpi xmlns:a14="http://schemas.microsoft.com/office/drawing/2010/main" val="0"/>
@@ -5668,7 +5733,7 @@
                     </pic:cNvPicPr>
                   </pic:nvPicPr>
                   <pic:blipFill>
-                    <a:blip r:embed="rId51">
+                    <a:blip r:embed="rId52">
                       <a:extLst>
                         <a:ext uri="{28A0092B-C50C-407E-A947-70E740481C1C}">
                           <a14:useLocalDpi xmlns:a14="http://schemas.microsoft.com/office/drawing/2010/main" val="0"/>
@@ -5715,15 +5780,7 @@
           <w:u w:val="single"/>
         </w:rPr>
         <w:lastRenderedPageBreak/>
-        <w:t>JSON</w:t>
-      </w:r>
-      <w:r>
-        <w:rPr>
-          <w:b/>
-          <w:bCs/>
-          <w:u w:val="single"/>
-        </w:rPr>
-        <w:t xml:space="preserve"> result with only Wind Speed data</w:t>
+        <w:t>JSON result with only Wind Speed data</w:t>
       </w:r>
       <w:r>
         <w:rPr>
@@ -5750,7 +5807,7 @@
                     </pic:cNvPicPr>
                   </pic:nvPicPr>
                   <pic:blipFill>
-                    <a:blip r:embed="rId52">
+                    <a:blip r:embed="rId53">
                       <a:extLst>
                         <a:ext uri="{28A0092B-C50C-407E-A947-70E740481C1C}">
                           <a14:useLocalDpi xmlns:a14="http://schemas.microsoft.com/office/drawing/2010/main" val="0"/>
@@ -5796,15 +5853,7 @@
           <w:bCs/>
           <w:u w:val="single"/>
         </w:rPr>
-        <w:t>JSON</w:t>
-      </w:r>
-      <w:r>
-        <w:rPr>
-          <w:b/>
-          <w:bCs/>
-          <w:u w:val="single"/>
-        </w:rPr>
-        <w:t xml:space="preserve"> result with only Solar Radiation data</w:t>
+        <w:t>JSON result with only Solar Radiation data</w:t>
       </w:r>
       <w:r>
         <w:rPr>
@@ -5831,7 +5880,7 @@
                     </pic:cNvPicPr>
                   </pic:nvPicPr>
                   <pic:blipFill>
-                    <a:blip r:embed="rId53">
+                    <a:blip r:embed="rId54">
                       <a:extLst>
                         <a:ext uri="{28A0092B-C50C-407E-A947-70E740481C1C}">
                           <a14:useLocalDpi xmlns:a14="http://schemas.microsoft.com/office/drawing/2010/main" val="0"/>
@@ -5892,7 +5941,7 @@
           <w:sz w:val="22"/>
           <w:szCs w:val="22"/>
         </w:rPr>
-        <w:t>Retrieval of XML and JSON data from specified URL (</w:t>
+        <w:t>Retrieval of XML and JSON data from specified URL (http://it.murdoch.edu.au/~S900432D/ict375/data/) without downloading the files</w:t>
       </w:r>
       <w:r>
         <w:rPr>
@@ -5900,7 +5949,7 @@
           <w:sz w:val="22"/>
           <w:szCs w:val="22"/>
         </w:rPr>
-        <w:t>http://it.murdoch.edu.au/~S900432D/ict375/data/</w:t>
+        <w:t xml:space="preserve"> was achieved</w:t>
       </w:r>
       <w:r>
         <w:rPr>
@@ -5908,7 +5957,7 @@
           <w:sz w:val="22"/>
           <w:szCs w:val="22"/>
         </w:rPr>
-        <w:t>) without downloading the files</w:t>
+        <w:t>, i</w:t>
       </w:r>
       <w:r>
         <w:rPr>
@@ -5916,7 +5965,7 @@
           <w:sz w:val="22"/>
           <w:szCs w:val="22"/>
         </w:rPr>
-        <w:t xml:space="preserve"> was achieved</w:t>
+        <w:t xml:space="preserve">t is able to </w:t>
       </w:r>
       <w:r>
         <w:rPr>
@@ -5924,7 +5973,7 @@
           <w:sz w:val="22"/>
           <w:szCs w:val="22"/>
         </w:rPr>
-        <w:t>, i</w:t>
+        <w:t xml:space="preserve">process the </w:t>
       </w:r>
       <w:r>
         <w:rPr>
@@ -5932,7 +5981,7 @@
           <w:sz w:val="22"/>
           <w:szCs w:val="22"/>
         </w:rPr>
-        <w:t xml:space="preserve">t is able to </w:t>
+        <w:t>data retrieved</w:t>
       </w:r>
       <w:r>
         <w:rPr>
@@ -5940,7 +5989,7 @@
           <w:sz w:val="22"/>
           <w:szCs w:val="22"/>
         </w:rPr>
-        <w:t xml:space="preserve">process the </w:t>
+        <w:t xml:space="preserve"> </w:t>
       </w:r>
       <w:r>
         <w:rPr>
@@ -5948,7 +5997,7 @@
           <w:sz w:val="22"/>
           <w:szCs w:val="22"/>
         </w:rPr>
-        <w:t>data retrieved</w:t>
+        <w:t xml:space="preserve">and </w:t>
       </w:r>
       <w:r>
         <w:rPr>
@@ -5956,7 +6005,7 @@
           <w:sz w:val="22"/>
           <w:szCs w:val="22"/>
         </w:rPr>
-        <w:t xml:space="preserve"> </w:t>
+        <w:t>calculat</w:t>
       </w:r>
       <w:r>
         <w:rPr>
@@ -5964,7 +6013,7 @@
           <w:sz w:val="22"/>
           <w:szCs w:val="22"/>
         </w:rPr>
-        <w:t xml:space="preserve">and </w:t>
+        <w:t>e the data</w:t>
       </w:r>
       <w:r>
         <w:rPr>
@@ -5972,7 +6021,7 @@
           <w:sz w:val="22"/>
           <w:szCs w:val="22"/>
         </w:rPr>
-        <w:t>calculat</w:t>
+        <w:t xml:space="preserve">, </w:t>
       </w:r>
       <w:r>
         <w:rPr>
@@ -5980,7 +6029,7 @@
           <w:sz w:val="22"/>
           <w:szCs w:val="22"/>
         </w:rPr>
-        <w:t>e the data</w:t>
+        <w:t xml:space="preserve">the </w:t>
       </w:r>
       <w:r>
         <w:rPr>
@@ -5988,7 +6037,7 @@
           <w:sz w:val="22"/>
           <w:szCs w:val="22"/>
         </w:rPr>
-        <w:t xml:space="preserve">, </w:t>
+        <w:t xml:space="preserve">requested </w:t>
       </w:r>
       <w:r>
         <w:rPr>
@@ -5996,7 +6045,7 @@
           <w:sz w:val="22"/>
           <w:szCs w:val="22"/>
         </w:rPr>
-        <w:t xml:space="preserve">the </w:t>
+        <w:t>data was successfully displayed on the table and</w:t>
       </w:r>
       <w:r>
         <w:rPr>
@@ -6004,7 +6053,7 @@
           <w:sz w:val="22"/>
           <w:szCs w:val="22"/>
         </w:rPr>
-        <w:t xml:space="preserve">requested </w:t>
+        <w:t>/or</w:t>
       </w:r>
       <w:r>
         <w:rPr>
@@ -6012,7 +6061,7 @@
           <w:sz w:val="22"/>
           <w:szCs w:val="22"/>
         </w:rPr>
-        <w:t>data was successfully displayed on the table and</w:t>
+        <w:t xml:space="preserve"> graph. When the XML or JSON files does not provide data for some of the months, it successfully displays </w:t>
       </w:r>
       <w:r>
         <w:rPr>
@@ -6020,7 +6069,7 @@
           <w:sz w:val="22"/>
           <w:szCs w:val="22"/>
         </w:rPr>
-        <w:t>/or</w:t>
+        <w:t>value of 0 for</w:t>
       </w:r>
       <w:r>
         <w:rPr>
@@ -6028,7 +6077,7 @@
           <w:sz w:val="22"/>
           <w:szCs w:val="22"/>
         </w:rPr>
-        <w:t xml:space="preserve"> graph. When the XML or JSON files does not provide data for some of the months, it successfully displays </w:t>
+        <w:t xml:space="preserve"> table and</w:t>
       </w:r>
       <w:r>
         <w:rPr>
@@ -6036,7 +6085,7 @@
           <w:sz w:val="22"/>
           <w:szCs w:val="22"/>
         </w:rPr>
-        <w:t>value of 0 for</w:t>
+        <w:t xml:space="preserve"> </w:t>
       </w:r>
       <w:r>
         <w:rPr>
@@ -6044,7 +6093,7 @@
           <w:sz w:val="22"/>
           <w:szCs w:val="22"/>
         </w:rPr>
-        <w:t xml:space="preserve"> table and</w:t>
+        <w:t>graph</w:t>
       </w:r>
       <w:r>
         <w:rPr>
@@ -6052,7 +6101,7 @@
           <w:sz w:val="22"/>
           <w:szCs w:val="22"/>
         </w:rPr>
-        <w:t xml:space="preserve"> </w:t>
+        <w:t xml:space="preserve"> and when the months that is not requested by the user</w:t>
       </w:r>
       <w:r>
         <w:rPr>
@@ -6060,7 +6109,7 @@
           <w:sz w:val="22"/>
           <w:szCs w:val="22"/>
         </w:rPr>
-        <w:t>graph</w:t>
+        <w:t>,</w:t>
       </w:r>
       <w:r>
         <w:rPr>
@@ -6068,7 +6117,7 @@
           <w:sz w:val="22"/>
           <w:szCs w:val="22"/>
         </w:rPr>
-        <w:t xml:space="preserve"> and when the months that is not requested by the user it displays no value on the table.</w:t>
+        <w:t xml:space="preserve"> it displays no value on the table.</w:t>
       </w:r>
       <w:r>
         <w:rPr>
@@ -6076,7 +6125,7 @@
           <w:sz w:val="22"/>
           <w:szCs w:val="22"/>
         </w:rPr>
-        <w:t xml:space="preserve"> However, I was not able to achieve the correct calculation</w:t>
+        <w:t xml:space="preserve"> </w:t>
       </w:r>
       <w:r>
         <w:rPr>
@@ -6084,7 +6133,7 @@
           <w:sz w:val="22"/>
           <w:szCs w:val="22"/>
         </w:rPr>
-        <w:t xml:space="preserve"> for Solar Radiation</w:t>
+        <w:t xml:space="preserve">I am able to achieve average of Wind Speed and converting m/s to km/h. </w:t>
       </w:r>
       <w:r>
         <w:rPr>
@@ -6092,7 +6141,7 @@
           <w:sz w:val="22"/>
           <w:szCs w:val="22"/>
         </w:rPr>
-        <w:t xml:space="preserve"> and getting all the Solar Radiation </w:t>
+        <w:t>However, I was not able to achieve the correct calculation</w:t>
       </w:r>
       <w:r>
         <w:rPr>
@@ -6100,7 +6149,7 @@
           <w:sz w:val="22"/>
           <w:szCs w:val="22"/>
         </w:rPr>
-        <w:t>data</w:t>
+        <w:t xml:space="preserve"> for Solar Radiation</w:t>
       </w:r>
       <w:r>
         <w:rPr>
@@ -6108,7 +6157,7 @@
           <w:sz w:val="22"/>
           <w:szCs w:val="22"/>
         </w:rPr>
-        <w:t xml:space="preserve"> </w:t>
+        <w:t xml:space="preserve"> and getting all the Solar Radiation </w:t>
       </w:r>
       <w:r>
         <w:rPr>
@@ -6116,7 +6165,7 @@
           <w:sz w:val="22"/>
           <w:szCs w:val="22"/>
         </w:rPr>
-        <w:t xml:space="preserve">of 1000 and above only, my solution </w:t>
+        <w:t>data</w:t>
       </w:r>
       <w:r>
         <w:rPr>
@@ -6124,7 +6173,7 @@
           <w:sz w:val="22"/>
           <w:szCs w:val="22"/>
         </w:rPr>
-        <w:t>calculates</w:t>
+        <w:t xml:space="preserve"> </w:t>
       </w:r>
       <w:r>
         <w:rPr>
@@ -6132,17 +6181,33 @@
           <w:sz w:val="22"/>
           <w:szCs w:val="22"/>
         </w:rPr>
-        <w:t xml:space="preserve"> all the Solar Radiation data.  </w:t>
-      </w:r>
-    </w:p>
-    <w:p>
-      <w:pPr>
-        <w:pStyle w:val="Default"/>
+        <w:t xml:space="preserve">of 1000 and above only, my solution </w:t>
+      </w:r>
+      <w:r>
         <w:rPr>
           <w:rFonts w:asciiTheme="minorHAnsi" w:hAnsiTheme="minorHAnsi" w:cstheme="minorHAnsi"/>
           <w:sz w:val="22"/>
           <w:szCs w:val="22"/>
         </w:rPr>
+        <w:t>calculates</w:t>
+      </w:r>
+      <w:r>
+        <w:rPr>
+          <w:rFonts w:asciiTheme="minorHAnsi" w:hAnsiTheme="minorHAnsi" w:cstheme="minorHAnsi"/>
+          <w:sz w:val="22"/>
+          <w:szCs w:val="22"/>
+        </w:rPr>
+        <w:t xml:space="preserve"> all the Solar Radiation data.  </w:t>
+      </w:r>
+    </w:p>
+    <w:p>
+      <w:pPr>
+        <w:pStyle w:val="Default"/>
+        <w:rPr>
+          <w:rFonts w:asciiTheme="minorHAnsi" w:hAnsiTheme="minorHAnsi" w:cstheme="minorHAnsi"/>
+          <w:sz w:val="22"/>
+          <w:szCs w:val="22"/>
+        </w:rPr>
       </w:pPr>
     </w:p>
     <w:p>
@@ -6173,7 +6238,13 @@
         <w:t>I have added additional animation feature, after the user clicks on submit, and when the data is received, the screen will automatically smooth scroll to the bottom of the screen to show user the data they have selected. And when user wants to go back to the filling and selecting options for the  form</w:t>
       </w:r>
       <w:r>
-        <w:t xml:space="preserve"> again, there is an arrow on the bottom right of the screen to </w:t>
+        <w:t xml:space="preserve"> again, there is an arrow</w:t>
+      </w:r>
+      <w:r>
+        <w:t xml:space="preserve"> button</w:t>
+      </w:r>
+      <w:r>
+        <w:t xml:space="preserve"> on the bottom right of the screen to </w:t>
       </w:r>
       <w:r>
         <w:t>assist</w:t>
@@ -6235,10 +6306,10 @@
           <w:noProof/>
         </w:rPr>
         <w:drawing>
-          <wp:inline distT="0" distB="0" distL="0" distR="0" wp14:anchorId="62E30D67" wp14:editId="6011F821">
-            <wp:extent cx="5734050" cy="428625"/>
-            <wp:effectExtent l="0" t="0" r="0" b="9525"/>
-            <wp:docPr id="58" name="Picture 58"/>
+          <wp:inline distT="0" distB="0" distL="0" distR="0" wp14:anchorId="0EC6D04F" wp14:editId="4E6B0D7D">
+            <wp:extent cx="5724525" cy="400050"/>
+            <wp:effectExtent l="0" t="0" r="9525" b="0"/>
+            <wp:docPr id="9" name="Picture 9"/>
             <wp:cNvGraphicFramePr>
               <a:graphicFrameLocks xmlns:a="http://schemas.openxmlformats.org/drawingml/2006/main" noChangeAspect="1"/>
             </wp:cNvGraphicFramePr>
@@ -6246,13 +6317,13 @@
               <a:graphicData uri="http://schemas.openxmlformats.org/drawingml/2006/picture">
                 <pic:pic xmlns:pic="http://schemas.openxmlformats.org/drawingml/2006/picture">
                   <pic:nvPicPr>
-                    <pic:cNvPr id="0" name="Picture 29"/>
+                    <pic:cNvPr id="0" name="Picture 1"/>
                     <pic:cNvPicPr>
                       <a:picLocks noChangeAspect="1" noChangeArrowheads="1"/>
                     </pic:cNvPicPr>
                   </pic:nvPicPr>
                   <pic:blipFill>
-                    <a:blip r:embed="rId54">
+                    <a:blip r:embed="rId55">
                       <a:extLst>
                         <a:ext uri="{28A0092B-C50C-407E-A947-70E740481C1C}">
                           <a14:useLocalDpi xmlns:a14="http://schemas.microsoft.com/office/drawing/2010/main" val="0"/>
@@ -6267,7 +6338,7 @@
                   <pic:spPr bwMode="auto">
                     <a:xfrm>
                       <a:off x="0" y="0"/>
-                      <a:ext cx="5734050" cy="428625"/>
+                      <a:ext cx="5724525" cy="400050"/>
                     </a:xfrm>
                     <a:prstGeom prst="rect">
                       <a:avLst/>
@@ -6364,7 +6435,7 @@
                     </pic:cNvPicPr>
                   </pic:nvPicPr>
                   <pic:blipFill>
-                    <a:blip r:embed="rId55">
+                    <a:blip r:embed="rId56">
                       <a:extLst>
                         <a:ext uri="{28A0092B-C50C-407E-A947-70E740481C1C}">
                           <a14:useLocalDpi xmlns:a14="http://schemas.microsoft.com/office/drawing/2010/main" val="0"/>
@@ -6506,7 +6577,7 @@
                     </pic:cNvPicPr>
                   </pic:nvPicPr>
                   <pic:blipFill>
-                    <a:blip r:embed="rId56" cstate="print">
+                    <a:blip r:embed="rId57" cstate="print">
                       <a:extLst>
                         <a:ext uri="{28A0092B-C50C-407E-A947-70E740481C1C}">
                           <a14:useLocalDpi xmlns:a14="http://schemas.microsoft.com/office/drawing/2010/main" val="0"/>
@@ -7022,6 +7093,7 @@
   <w:style w:type="character" w:default="1" w:styleId="DefaultParagraphFont">
     <w:name w:val="Default Paragraph Font"/>
     <w:uiPriority w:val="1"/>
+    <w:semiHidden/>
     <w:unhideWhenUsed/>
   </w:style>
   <w:style w:type="table" w:default="1" w:styleId="TableNormal">

</xml_diff>